<commit_message>
actual final commit - powerpoint
</commit_message>
<xml_diff>
--- a/Modeling Medical Cost Differences Across the US - Kyle Smith & Jon Duea.docx
+++ b/Modeling Medical Cost Differences Across the US - Kyle Smith & Jon Duea.docx
@@ -37,7 +37,7 @@
           <w:i/>
           <w:iCs/>
         </w:rPr>
-        <w:t>Final Submission Date here</w:t>
+        <w:t>4/29/2025</w:t>
       </w:r>
     </w:p>
     <w:p>
@@ -395,7 +395,6 @@
           <w:id w:val="1321474403"/>
           <w:citation/>
         </w:sdtPr>
-        <w:sdtEndPr/>
         <w:sdtContent>
           <w:r>
             <w:rPr>
@@ -496,7 +495,6 @@
           <w:id w:val="-652686181"/>
           <w:citation/>
         </w:sdtPr>
-        <w:sdtEndPr/>
         <w:sdtContent>
           <w:r>
             <w:fldChar w:fldCharType="begin"/>
@@ -946,7 +944,6 @@
           <w:id w:val="-1102175105"/>
           <w:citation/>
         </w:sdtPr>
-        <w:sdtEndPr/>
         <w:sdtContent>
           <w:r>
             <w:fldChar w:fldCharType="begin"/>
@@ -1070,7 +1067,6 @@
           <w:id w:val="176394210"/>
           <w:citation/>
         </w:sdtPr>
-        <w:sdtEndPr/>
         <w:sdtContent>
           <w:r>
             <w:fldChar w:fldCharType="begin"/>
@@ -1138,7 +1134,6 @@
           <w:id w:val="1529683034"/>
           <w:citation/>
         </w:sdtPr>
-        <w:sdtEndPr/>
         <w:sdtContent>
           <w:r>
             <w:fldChar w:fldCharType="begin"/>
@@ -1622,7 +1617,19 @@
                     <w:rPr>
                       <w:rFonts w:ascii="Cambria Math" w:hAnsi="Cambria Math"/>
                     </w:rPr>
-                    <m:t>Main effect</m:t>
+                    <m:t>Main</m:t>
+                  </m:r>
+                  <m:r>
+                    <w:rPr>
+                      <w:rFonts w:ascii="Cambria Math" w:hAnsi="Cambria Math"/>
+                    </w:rPr>
+                    <m:t xml:space="preserve"> </m:t>
+                  </m:r>
+                  <m:r>
+                    <w:rPr>
+                      <w:rFonts w:ascii="Cambria Math" w:hAnsi="Cambria Math"/>
+                    </w:rPr>
+                    <m:t>effect</m:t>
                   </m:r>
                 </m:e>
                 <m:e>
@@ -1735,7 +1742,19 @@
                     <w:rPr>
                       <w:rFonts w:ascii="Cambria Math" w:hAnsi="Cambria Math"/>
                     </w:rPr>
-                    <m:t>Main effect</m:t>
+                    <m:t>Main</m:t>
+                  </m:r>
+                  <m:r>
+                    <w:rPr>
+                      <w:rFonts w:ascii="Cambria Math" w:hAnsi="Cambria Math"/>
+                    </w:rPr>
+                    <m:t xml:space="preserve"> </m:t>
+                  </m:r>
+                  <m:r>
+                    <w:rPr>
+                      <w:rFonts w:ascii="Cambria Math" w:hAnsi="Cambria Math"/>
+                    </w:rPr>
+                    <m:t>effect</m:t>
                   </m:r>
                 </m:e>
                 <m:e>
@@ -1848,7 +1867,19 @@
                     <w:rPr>
                       <w:rFonts w:ascii="Cambria Math" w:hAnsi="Cambria Math"/>
                     </w:rPr>
-                    <m:t>Main effect</m:t>
+                    <m:t>Main</m:t>
+                  </m:r>
+                  <m:r>
+                    <w:rPr>
+                      <w:rFonts w:ascii="Cambria Math" w:hAnsi="Cambria Math"/>
+                    </w:rPr>
+                    <m:t xml:space="preserve"> </m:t>
+                  </m:r>
+                  <m:r>
+                    <w:rPr>
+                      <w:rFonts w:ascii="Cambria Math" w:hAnsi="Cambria Math"/>
+                    </w:rPr>
+                    <m:t>effect</m:t>
                   </m:r>
                 </m:e>
                 <m:e>
@@ -1856,7 +1887,19 @@
                     <w:rPr>
                       <w:rFonts w:ascii="Cambria Math" w:hAnsi="Cambria Math"/>
                     </w:rPr>
-                    <m:t>children</m:t>
+                    <m:t>c</m:t>
+                  </m:r>
+                  <m:r>
+                    <w:rPr>
+                      <w:rFonts w:ascii="Cambria Math" w:hAnsi="Cambria Math"/>
+                    </w:rPr>
+                    <m:t>h</m:t>
+                  </m:r>
+                  <m:r>
+                    <w:rPr>
+                      <w:rFonts w:ascii="Cambria Math" w:hAnsi="Cambria Math"/>
+                    </w:rPr>
+                    <m:t>ildren</m:t>
                   </m:r>
                 </m:e>
               </m:eqArr>
@@ -1961,7 +2004,19 @@
                     <w:rPr>
                       <w:rFonts w:ascii="Cambria Math" w:hAnsi="Cambria Math"/>
                     </w:rPr>
-                    <m:t>Main effect</m:t>
+                    <m:t>Main</m:t>
+                  </m:r>
+                  <m:r>
+                    <w:rPr>
+                      <w:rFonts w:ascii="Cambria Math" w:hAnsi="Cambria Math"/>
+                    </w:rPr>
+                    <m:t xml:space="preserve"> </m:t>
+                  </m:r>
+                  <m:r>
+                    <w:rPr>
+                      <w:rFonts w:ascii="Cambria Math" w:hAnsi="Cambria Math"/>
+                    </w:rPr>
+                    <m:t>effect</m:t>
                   </m:r>
                 </m:e>
                 <m:e>
@@ -2074,7 +2129,19 @@
                     <w:rPr>
                       <w:rFonts w:ascii="Cambria Math" w:hAnsi="Cambria Math"/>
                     </w:rPr>
-                    <m:t>Main effect</m:t>
+                    <m:t>Main</m:t>
+                  </m:r>
+                  <m:r>
+                    <w:rPr>
+                      <w:rFonts w:ascii="Cambria Math" w:hAnsi="Cambria Math"/>
+                    </w:rPr>
+                    <m:t xml:space="preserve"> </m:t>
+                  </m:r>
+                  <m:r>
+                    <w:rPr>
+                      <w:rFonts w:ascii="Cambria Math" w:hAnsi="Cambria Math"/>
+                    </w:rPr>
+                    <m:t>effect</m:t>
                   </m:r>
                 </m:e>
                 <m:e>
@@ -2303,7 +2370,19 @@
                     <w:rPr>
                       <w:rFonts w:ascii="Cambria Math" w:hAnsi="Cambria Math"/>
                     </w:rPr>
-                    <m:t>Main effect</m:t>
+                    <m:t>Main</m:t>
+                  </m:r>
+                  <m:r>
+                    <w:rPr>
+                      <w:rFonts w:ascii="Cambria Math" w:hAnsi="Cambria Math"/>
+                    </w:rPr>
+                    <m:t xml:space="preserve"> </m:t>
+                  </m:r>
+                  <m:r>
+                    <w:rPr>
+                      <w:rFonts w:ascii="Cambria Math" w:hAnsi="Cambria Math"/>
+                    </w:rPr>
+                    <m:t>effect</m:t>
                   </m:r>
                 </m:e>
                 <m:e>
@@ -2442,7 +2521,31 @@
                     <w:rPr>
                       <w:rFonts w:ascii="Cambria Math" w:hAnsi="Cambria Math"/>
                     </w:rPr>
-                    <m:t>BMI x Smoker</m:t>
+                    <m:t>BMI</m:t>
+                  </m:r>
+                  <m:r>
+                    <w:rPr>
+                      <w:rFonts w:ascii="Cambria Math" w:hAnsi="Cambria Math"/>
+                    </w:rPr>
+                    <m:t xml:space="preserve"> </m:t>
+                  </m:r>
+                  <m:r>
+                    <w:rPr>
+                      <w:rFonts w:ascii="Cambria Math" w:hAnsi="Cambria Math"/>
+                    </w:rPr>
+                    <m:t>x</m:t>
+                  </m:r>
+                  <m:r>
+                    <w:rPr>
+                      <w:rFonts w:ascii="Cambria Math" w:hAnsi="Cambria Math"/>
+                    </w:rPr>
+                    <m:t xml:space="preserve"> </m:t>
+                  </m:r>
+                  <m:r>
+                    <w:rPr>
+                      <w:rFonts w:ascii="Cambria Math" w:hAnsi="Cambria Math"/>
+                    </w:rPr>
+                    <m:t>Smoker</m:t>
                   </m:r>
                 </m:e>
                 <m:e>
@@ -2587,7 +2690,13 @@
                   <w:rPr>
                     <w:rFonts w:ascii="Cambria Math" w:hAnsi="Cambria Math"/>
                   </w:rPr>
-                  <m:t>=age</m:t>
+                  <m:t>=</m:t>
+                </m:r>
+                <m:r>
+                  <w:rPr>
+                    <w:rFonts w:ascii="Cambria Math" w:hAnsi="Cambria Math"/>
+                  </w:rPr>
+                  <m:t>age</m:t>
                 </m:r>
               </m:oMath>
             </m:oMathPara>
@@ -2641,7 +2750,13 @@
                   <w:rPr>
                     <w:rFonts w:ascii="Cambria Math" w:hAnsi="Cambria Math"/>
                   </w:rPr>
-                  <m:t>=bmi</m:t>
+                  <m:t>=</m:t>
+                </m:r>
+                <m:r>
+                  <w:rPr>
+                    <w:rFonts w:ascii="Cambria Math" w:hAnsi="Cambria Math"/>
+                  </w:rPr>
+                  <m:t>bmi</m:t>
                 </m:r>
               </m:oMath>
             </m:oMathPara>
@@ -2700,7 +2815,25 @@
                   <w:rPr>
                     <w:rFonts w:ascii="Cambria Math" w:hAnsi="Cambria Math"/>
                   </w:rPr>
-                  <m:t>=children</m:t>
+                  <m:t>=</m:t>
+                </m:r>
+                <m:r>
+                  <w:rPr>
+                    <w:rFonts w:ascii="Cambria Math" w:hAnsi="Cambria Math"/>
+                  </w:rPr>
+                  <m:t>c</m:t>
+                </m:r>
+                <m:r>
+                  <w:rPr>
+                    <w:rFonts w:ascii="Cambria Math" w:hAnsi="Cambria Math"/>
+                  </w:rPr>
+                  <m:t>h</m:t>
+                </m:r>
+                <m:r>
+                  <w:rPr>
+                    <w:rFonts w:ascii="Cambria Math" w:hAnsi="Cambria Math"/>
+                  </w:rPr>
+                  <m:t>ildren</m:t>
                 </m:r>
               </m:oMath>
             </m:oMathPara>
@@ -2779,7 +2912,25 @@
                           <w:rPr>
                             <w:rFonts w:ascii="Cambria Math" w:eastAsiaTheme="majorEastAsia" w:hAnsi="Cambria Math" w:cstheme="majorBidi"/>
                           </w:rPr>
-                          <m:t>1 if male</m:t>
+                          <m:t xml:space="preserve">1 </m:t>
+                        </m:r>
+                        <m:r>
+                          <w:rPr>
+                            <w:rFonts w:ascii="Cambria Math" w:eastAsiaTheme="majorEastAsia" w:hAnsi="Cambria Math" w:cstheme="majorBidi"/>
+                          </w:rPr>
+                          <m:t>if</m:t>
+                        </m:r>
+                        <m:r>
+                          <w:rPr>
+                            <w:rFonts w:ascii="Cambria Math" w:eastAsiaTheme="majorEastAsia" w:hAnsi="Cambria Math" w:cstheme="majorBidi"/>
+                          </w:rPr>
+                          <m:t xml:space="preserve"> </m:t>
+                        </m:r>
+                        <m:r>
+                          <w:rPr>
+                            <w:rFonts w:ascii="Cambria Math" w:eastAsiaTheme="majorEastAsia" w:hAnsi="Cambria Math" w:cstheme="majorBidi"/>
+                          </w:rPr>
+                          <m:t>male</m:t>
                         </m:r>
                       </m:e>
                       <m:e>
@@ -2787,7 +2938,25 @@
                           <w:rPr>
                             <w:rFonts w:ascii="Cambria Math" w:eastAsiaTheme="majorEastAsia" w:hAnsi="Cambria Math" w:cstheme="majorBidi"/>
                           </w:rPr>
-                          <m:t>0 if female</m:t>
+                          <m:t xml:space="preserve">0 </m:t>
+                        </m:r>
+                        <m:r>
+                          <w:rPr>
+                            <w:rFonts w:ascii="Cambria Math" w:eastAsiaTheme="majorEastAsia" w:hAnsi="Cambria Math" w:cstheme="majorBidi"/>
+                          </w:rPr>
+                          <m:t>if</m:t>
+                        </m:r>
+                        <m:r>
+                          <w:rPr>
+                            <w:rFonts w:ascii="Cambria Math" w:eastAsiaTheme="majorEastAsia" w:hAnsi="Cambria Math" w:cstheme="majorBidi"/>
+                          </w:rPr>
+                          <m:t xml:space="preserve"> </m:t>
+                        </m:r>
+                        <m:r>
+                          <w:rPr>
+                            <w:rFonts w:ascii="Cambria Math" w:eastAsiaTheme="majorEastAsia" w:hAnsi="Cambria Math" w:cstheme="majorBidi"/>
+                          </w:rPr>
+                          <m:t>female</m:t>
                         </m:r>
                       </m:e>
                     </m:eqArr>
@@ -2873,7 +3042,25 @@
                           <w:rPr>
                             <w:rFonts w:ascii="Cambria Math" w:eastAsiaTheme="majorEastAsia" w:hAnsi="Cambria Math" w:cstheme="majorBidi"/>
                           </w:rPr>
-                          <m:t>1 if smoker</m:t>
+                          <m:t xml:space="preserve">1 </m:t>
+                        </m:r>
+                        <m:r>
+                          <w:rPr>
+                            <w:rFonts w:ascii="Cambria Math" w:eastAsiaTheme="majorEastAsia" w:hAnsi="Cambria Math" w:cstheme="majorBidi"/>
+                          </w:rPr>
+                          <m:t>if</m:t>
+                        </m:r>
+                        <m:r>
+                          <w:rPr>
+                            <w:rFonts w:ascii="Cambria Math" w:eastAsiaTheme="majorEastAsia" w:hAnsi="Cambria Math" w:cstheme="majorBidi"/>
+                          </w:rPr>
+                          <m:t xml:space="preserve"> </m:t>
+                        </m:r>
+                        <m:r>
+                          <w:rPr>
+                            <w:rFonts w:ascii="Cambria Math" w:eastAsiaTheme="majorEastAsia" w:hAnsi="Cambria Math" w:cstheme="majorBidi"/>
+                          </w:rPr>
+                          <m:t>smoker</m:t>
                         </m:r>
                       </m:e>
                       <m:e>
@@ -2881,7 +3068,25 @@
                           <w:rPr>
                             <w:rFonts w:ascii="Cambria Math" w:eastAsiaTheme="majorEastAsia" w:hAnsi="Cambria Math" w:cstheme="majorBidi"/>
                           </w:rPr>
-                          <m:t>0 if not</m:t>
+                          <m:t xml:space="preserve">0 </m:t>
+                        </m:r>
+                        <m:r>
+                          <w:rPr>
+                            <w:rFonts w:ascii="Cambria Math" w:eastAsiaTheme="majorEastAsia" w:hAnsi="Cambria Math" w:cstheme="majorBidi"/>
+                          </w:rPr>
+                          <m:t>if</m:t>
+                        </m:r>
+                        <m:r>
+                          <w:rPr>
+                            <w:rFonts w:ascii="Cambria Math" w:eastAsiaTheme="majorEastAsia" w:hAnsi="Cambria Math" w:cstheme="majorBidi"/>
+                          </w:rPr>
+                          <m:t xml:space="preserve"> </m:t>
+                        </m:r>
+                        <m:r>
+                          <w:rPr>
+                            <w:rFonts w:ascii="Cambria Math" w:eastAsiaTheme="majorEastAsia" w:hAnsi="Cambria Math" w:cstheme="majorBidi"/>
+                          </w:rPr>
+                          <m:t>not</m:t>
                         </m:r>
                       </m:e>
                     </m:eqArr>
@@ -2972,7 +3177,37 @@
                           <w:rPr>
                             <w:rFonts w:ascii="Cambria Math" w:eastAsiaTheme="majorEastAsia" w:hAnsi="Cambria Math" w:cstheme="majorBidi"/>
                           </w:rPr>
-                          <m:t>1 if northwest</m:t>
+                          <m:t xml:space="preserve">1 </m:t>
+                        </m:r>
+                        <m:r>
+                          <w:rPr>
+                            <w:rFonts w:ascii="Cambria Math" w:eastAsiaTheme="majorEastAsia" w:hAnsi="Cambria Math" w:cstheme="majorBidi"/>
+                          </w:rPr>
+                          <m:t>if</m:t>
+                        </m:r>
+                        <m:r>
+                          <w:rPr>
+                            <w:rFonts w:ascii="Cambria Math" w:eastAsiaTheme="majorEastAsia" w:hAnsi="Cambria Math" w:cstheme="majorBidi"/>
+                          </w:rPr>
+                          <m:t xml:space="preserve"> </m:t>
+                        </m:r>
+                        <m:r>
+                          <w:rPr>
+                            <w:rFonts w:ascii="Cambria Math" w:eastAsiaTheme="majorEastAsia" w:hAnsi="Cambria Math" w:cstheme="majorBidi"/>
+                          </w:rPr>
+                          <m:t>nort</m:t>
+                        </m:r>
+                        <m:r>
+                          <w:rPr>
+                            <w:rFonts w:ascii="Cambria Math" w:eastAsiaTheme="majorEastAsia" w:hAnsi="Cambria Math" w:cstheme="majorBidi"/>
+                          </w:rPr>
+                          <m:t>h</m:t>
+                        </m:r>
+                        <m:r>
+                          <w:rPr>
+                            <w:rFonts w:ascii="Cambria Math" w:eastAsiaTheme="majorEastAsia" w:hAnsi="Cambria Math" w:cstheme="majorBidi"/>
+                          </w:rPr>
+                          <m:t>west</m:t>
                         </m:r>
                       </m:e>
                       <m:e>
@@ -2980,7 +3215,25 @@
                           <w:rPr>
                             <w:rFonts w:ascii="Cambria Math" w:eastAsiaTheme="majorEastAsia" w:hAnsi="Cambria Math" w:cstheme="majorBidi"/>
                           </w:rPr>
-                          <m:t>0 if not</m:t>
+                          <m:t xml:space="preserve">0 </m:t>
+                        </m:r>
+                        <m:r>
+                          <w:rPr>
+                            <w:rFonts w:ascii="Cambria Math" w:eastAsiaTheme="majorEastAsia" w:hAnsi="Cambria Math" w:cstheme="majorBidi"/>
+                          </w:rPr>
+                          <m:t>if</m:t>
+                        </m:r>
+                        <m:r>
+                          <w:rPr>
+                            <w:rFonts w:ascii="Cambria Math" w:eastAsiaTheme="majorEastAsia" w:hAnsi="Cambria Math" w:cstheme="majorBidi"/>
+                          </w:rPr>
+                          <m:t xml:space="preserve"> </m:t>
+                        </m:r>
+                        <m:r>
+                          <w:rPr>
+                            <w:rFonts w:ascii="Cambria Math" w:eastAsiaTheme="majorEastAsia" w:hAnsi="Cambria Math" w:cstheme="majorBidi"/>
+                          </w:rPr>
+                          <m:t>not</m:t>
                         </m:r>
                       </m:e>
                     </m:eqArr>
@@ -3066,7 +3319,37 @@
                           <w:rPr>
                             <w:rFonts w:ascii="Cambria Math" w:eastAsiaTheme="majorEastAsia" w:hAnsi="Cambria Math" w:cstheme="majorBidi"/>
                           </w:rPr>
-                          <m:t>1 if southeast</m:t>
+                          <m:t xml:space="preserve">1 </m:t>
+                        </m:r>
+                        <m:r>
+                          <w:rPr>
+                            <w:rFonts w:ascii="Cambria Math" w:eastAsiaTheme="majorEastAsia" w:hAnsi="Cambria Math" w:cstheme="majorBidi"/>
+                          </w:rPr>
+                          <m:t>if</m:t>
+                        </m:r>
+                        <m:r>
+                          <w:rPr>
+                            <w:rFonts w:ascii="Cambria Math" w:eastAsiaTheme="majorEastAsia" w:hAnsi="Cambria Math" w:cstheme="majorBidi"/>
+                          </w:rPr>
+                          <m:t xml:space="preserve"> </m:t>
+                        </m:r>
+                        <m:r>
+                          <w:rPr>
+                            <w:rFonts w:ascii="Cambria Math" w:eastAsiaTheme="majorEastAsia" w:hAnsi="Cambria Math" w:cstheme="majorBidi"/>
+                          </w:rPr>
+                          <m:t>sout</m:t>
+                        </m:r>
+                        <m:r>
+                          <w:rPr>
+                            <w:rFonts w:ascii="Cambria Math" w:eastAsiaTheme="majorEastAsia" w:hAnsi="Cambria Math" w:cstheme="majorBidi"/>
+                          </w:rPr>
+                          <m:t>h</m:t>
+                        </m:r>
+                        <m:r>
+                          <w:rPr>
+                            <w:rFonts w:ascii="Cambria Math" w:eastAsiaTheme="majorEastAsia" w:hAnsi="Cambria Math" w:cstheme="majorBidi"/>
+                          </w:rPr>
+                          <m:t>east</m:t>
                         </m:r>
                       </m:e>
                       <m:e>
@@ -3074,7 +3357,25 @@
                           <w:rPr>
                             <w:rFonts w:ascii="Cambria Math" w:eastAsiaTheme="majorEastAsia" w:hAnsi="Cambria Math" w:cstheme="majorBidi"/>
                           </w:rPr>
-                          <m:t>0 if not</m:t>
+                          <m:t xml:space="preserve">0 </m:t>
+                        </m:r>
+                        <m:r>
+                          <w:rPr>
+                            <w:rFonts w:ascii="Cambria Math" w:eastAsiaTheme="majorEastAsia" w:hAnsi="Cambria Math" w:cstheme="majorBidi"/>
+                          </w:rPr>
+                          <m:t>if</m:t>
+                        </m:r>
+                        <m:r>
+                          <w:rPr>
+                            <w:rFonts w:ascii="Cambria Math" w:eastAsiaTheme="majorEastAsia" w:hAnsi="Cambria Math" w:cstheme="majorBidi"/>
+                          </w:rPr>
+                          <m:t xml:space="preserve"> </m:t>
+                        </m:r>
+                        <m:r>
+                          <w:rPr>
+                            <w:rFonts w:ascii="Cambria Math" w:eastAsiaTheme="majorEastAsia" w:hAnsi="Cambria Math" w:cstheme="majorBidi"/>
+                          </w:rPr>
+                          <m:t>not</m:t>
                         </m:r>
                       </m:e>
                     </m:eqArr>
@@ -3160,7 +3461,37 @@
                           <w:rPr>
                             <w:rFonts w:ascii="Cambria Math" w:eastAsiaTheme="majorEastAsia" w:hAnsi="Cambria Math" w:cstheme="majorBidi"/>
                           </w:rPr>
-                          <m:t>1 if southwest</m:t>
+                          <m:t xml:space="preserve">1 </m:t>
+                        </m:r>
+                        <m:r>
+                          <w:rPr>
+                            <w:rFonts w:ascii="Cambria Math" w:eastAsiaTheme="majorEastAsia" w:hAnsi="Cambria Math" w:cstheme="majorBidi"/>
+                          </w:rPr>
+                          <m:t>if</m:t>
+                        </m:r>
+                        <m:r>
+                          <w:rPr>
+                            <w:rFonts w:ascii="Cambria Math" w:eastAsiaTheme="majorEastAsia" w:hAnsi="Cambria Math" w:cstheme="majorBidi"/>
+                          </w:rPr>
+                          <m:t xml:space="preserve"> </m:t>
+                        </m:r>
+                        <m:r>
+                          <w:rPr>
+                            <w:rFonts w:ascii="Cambria Math" w:eastAsiaTheme="majorEastAsia" w:hAnsi="Cambria Math" w:cstheme="majorBidi"/>
+                          </w:rPr>
+                          <m:t>sout</m:t>
+                        </m:r>
+                        <m:r>
+                          <w:rPr>
+                            <w:rFonts w:ascii="Cambria Math" w:eastAsiaTheme="majorEastAsia" w:hAnsi="Cambria Math" w:cstheme="majorBidi"/>
+                          </w:rPr>
+                          <m:t>h</m:t>
+                        </m:r>
+                        <m:r>
+                          <w:rPr>
+                            <w:rFonts w:ascii="Cambria Math" w:eastAsiaTheme="majorEastAsia" w:hAnsi="Cambria Math" w:cstheme="majorBidi"/>
+                          </w:rPr>
+                          <m:t>west</m:t>
                         </m:r>
                       </m:e>
                       <m:e>
@@ -3168,7 +3499,25 @@
                           <w:rPr>
                             <w:rFonts w:ascii="Cambria Math" w:eastAsiaTheme="majorEastAsia" w:hAnsi="Cambria Math" w:cstheme="majorBidi"/>
                           </w:rPr>
-                          <m:t>0 if not</m:t>
+                          <m:t xml:space="preserve">0 </m:t>
+                        </m:r>
+                        <m:r>
+                          <w:rPr>
+                            <w:rFonts w:ascii="Cambria Math" w:eastAsiaTheme="majorEastAsia" w:hAnsi="Cambria Math" w:cstheme="majorBidi"/>
+                          </w:rPr>
+                          <m:t>if</m:t>
+                        </m:r>
+                        <m:r>
+                          <w:rPr>
+                            <w:rFonts w:ascii="Cambria Math" w:eastAsiaTheme="majorEastAsia" w:hAnsi="Cambria Math" w:cstheme="majorBidi"/>
+                          </w:rPr>
+                          <m:t xml:space="preserve"> </m:t>
+                        </m:r>
+                        <m:r>
+                          <w:rPr>
+                            <w:rFonts w:ascii="Cambria Math" w:eastAsiaTheme="majorEastAsia" w:hAnsi="Cambria Math" w:cstheme="majorBidi"/>
+                          </w:rPr>
+                          <m:t>not</m:t>
                         </m:r>
                       </m:e>
                     </m:eqArr>
@@ -3389,7 +3738,13 @@
             <w:rPr>
               <w:rFonts w:ascii="Cambria Math" w:hAnsi="Cambria Math"/>
             </w:rPr>
-            <m:t xml:space="preserve">model 1+ </m:t>
+            <m:t>model</m:t>
+          </m:r>
+          <m:r>
+            <w:rPr>
+              <w:rFonts w:ascii="Cambria Math" w:hAnsi="Cambria Math"/>
+            </w:rPr>
+            <m:t xml:space="preserve"> 1+ </m:t>
           </m:r>
           <m:limUpp>
             <m:limUppPr>
@@ -3484,7 +3839,19 @@
                     <w:rPr>
                       <w:rFonts w:ascii="Cambria Math" w:hAnsi="Cambria Math"/>
                     </w:rPr>
-                    <m:t>Main Effect</m:t>
+                    <m:t>Main</m:t>
+                  </m:r>
+                  <m:r>
+                    <w:rPr>
+                      <w:rFonts w:ascii="Cambria Math" w:hAnsi="Cambria Math"/>
+                    </w:rPr>
+                    <m:t xml:space="preserve"> </m:t>
+                  </m:r>
+                  <m:r>
+                    <w:rPr>
+                      <w:rFonts w:ascii="Cambria Math" w:hAnsi="Cambria Math"/>
+                    </w:rPr>
+                    <m:t>Effect</m:t>
                   </m:r>
                 </m:e>
                 <m:e>
@@ -3623,7 +3990,31 @@
                     <w:rPr>
                       <w:rFonts w:ascii="Cambria Math" w:hAnsi="Cambria Math"/>
                     </w:rPr>
-                    <m:t>Obesity x Smoker</m:t>
+                    <m:t>Obesity</m:t>
+                  </m:r>
+                  <m:r>
+                    <w:rPr>
+                      <w:rFonts w:ascii="Cambria Math" w:hAnsi="Cambria Math"/>
+                    </w:rPr>
+                    <m:t xml:space="preserve"> </m:t>
+                  </m:r>
+                  <m:r>
+                    <w:rPr>
+                      <w:rFonts w:ascii="Cambria Math" w:hAnsi="Cambria Math"/>
+                    </w:rPr>
+                    <m:t>x</m:t>
+                  </m:r>
+                  <m:r>
+                    <w:rPr>
+                      <w:rFonts w:ascii="Cambria Math" w:hAnsi="Cambria Math"/>
+                    </w:rPr>
+                    <m:t xml:space="preserve"> </m:t>
+                  </m:r>
+                  <m:r>
+                    <w:rPr>
+                      <w:rFonts w:ascii="Cambria Math" w:hAnsi="Cambria Math"/>
+                    </w:rPr>
+                    <m:t>Smoker</m:t>
                   </m:r>
                 </m:e>
                 <m:e>
@@ -3734,7 +4125,31 @@
                 <w:rPr>
                   <w:rFonts w:ascii="Cambria Math" w:hAnsi="Cambria Math"/>
                 </w:rPr>
-                <m:t>Age quadratic term</m:t>
+                <m:t>Age</m:t>
+              </m:r>
+              <m:r>
+                <w:rPr>
+                  <w:rFonts w:ascii="Cambria Math" w:hAnsi="Cambria Math"/>
+                </w:rPr>
+                <m:t xml:space="preserve"> </m:t>
+              </m:r>
+              <m:r>
+                <w:rPr>
+                  <w:rFonts w:ascii="Cambria Math" w:hAnsi="Cambria Math"/>
+                </w:rPr>
+                <m:t>quadratic</m:t>
+              </m:r>
+              <m:r>
+                <w:rPr>
+                  <w:rFonts w:ascii="Cambria Math" w:hAnsi="Cambria Math"/>
+                </w:rPr>
+                <m:t xml:space="preserve"> </m:t>
+              </m:r>
+              <m:r>
+                <w:rPr>
+                  <w:rFonts w:ascii="Cambria Math" w:hAnsi="Cambria Math"/>
+                </w:rPr>
+                <m:t>term</m:t>
               </m:r>
             </m:lim>
           </m:limUpp>
@@ -3789,13 +4204,7 @@
                         <w:rPr>
                           <w:rFonts w:ascii="Cambria Math" w:hAnsi="Cambria Math"/>
                         </w:rPr>
-                        <m:t>1</m:t>
-                      </m:r>
-                      <m:r>
-                        <w:rPr>
-                          <w:rFonts w:ascii="Cambria Math" w:hAnsi="Cambria Math"/>
-                        </w:rPr>
-                        <m:t>3</m:t>
+                        <m:t>13</m:t>
                       </m:r>
                     </m:sub>
                   </m:sSub>
@@ -3879,13 +4288,7 @@
                         <w:rPr>
                           <w:rFonts w:ascii="Cambria Math" w:hAnsi="Cambria Math"/>
                         </w:rPr>
-                        <m:t>1</m:t>
-                      </m:r>
-                      <m:r>
-                        <w:rPr>
-                          <w:rFonts w:ascii="Cambria Math" w:hAnsi="Cambria Math"/>
-                        </w:rPr>
-                        <m:t>4</m:t>
+                        <m:t>14</m:t>
                       </m:r>
                     </m:sub>
                   </m:sSub>
@@ -3967,7 +4370,31 @@
                     <w:rPr>
                       <w:rFonts w:ascii="Cambria Math" w:hAnsi="Cambria Math"/>
                     </w:rPr>
-                    <m:t>Age x Smoker</m:t>
+                    <m:t>Age</m:t>
+                  </m:r>
+                  <m:r>
+                    <w:rPr>
+                      <w:rFonts w:ascii="Cambria Math" w:hAnsi="Cambria Math"/>
+                    </w:rPr>
+                    <m:t xml:space="preserve"> </m:t>
+                  </m:r>
+                  <m:r>
+                    <w:rPr>
+                      <w:rFonts w:ascii="Cambria Math" w:hAnsi="Cambria Math"/>
+                    </w:rPr>
+                    <m:t>x</m:t>
+                  </m:r>
+                  <m:r>
+                    <w:rPr>
+                      <w:rFonts w:ascii="Cambria Math" w:hAnsi="Cambria Math"/>
+                    </w:rPr>
+                    <m:t xml:space="preserve"> </m:t>
+                  </m:r>
+                  <m:r>
+                    <w:rPr>
+                      <w:rFonts w:ascii="Cambria Math" w:hAnsi="Cambria Math"/>
+                    </w:rPr>
+                    <m:t>Smoker</m:t>
                   </m:r>
                 </m:e>
                 <m:e>
@@ -4149,7 +4576,31 @@
                   <w:rPr>
                     <w:rFonts w:ascii="Cambria Math" w:hAnsi="Cambria Math"/>
                   </w:rPr>
-                  <m:t>1 if BMI≥30</m:t>
+                  <m:t xml:space="preserve">1 </m:t>
+                </m:r>
+                <m:r>
+                  <w:rPr>
+                    <w:rFonts w:ascii="Cambria Math" w:hAnsi="Cambria Math"/>
+                  </w:rPr>
+                  <m:t>if</m:t>
+                </m:r>
+                <m:r>
+                  <w:rPr>
+                    <w:rFonts w:ascii="Cambria Math" w:hAnsi="Cambria Math"/>
+                  </w:rPr>
+                  <m:t xml:space="preserve"> </m:t>
+                </m:r>
+                <m:r>
+                  <w:rPr>
+                    <w:rFonts w:ascii="Cambria Math" w:hAnsi="Cambria Math"/>
+                  </w:rPr>
+                  <m:t>BMI</m:t>
+                </m:r>
+                <m:r>
+                  <w:rPr>
+                    <w:rFonts w:ascii="Cambria Math" w:hAnsi="Cambria Math"/>
+                  </w:rPr>
+                  <m:t>≥30</m:t>
                 </m:r>
               </m:e>
               <m:e>
@@ -4157,7 +4608,25 @@
                   <w:rPr>
                     <w:rFonts w:ascii="Cambria Math" w:hAnsi="Cambria Math"/>
                   </w:rPr>
-                  <m:t>0 otherwise</m:t>
+                  <m:t xml:space="preserve">0 </m:t>
+                </m:r>
+                <m:r>
+                  <w:rPr>
+                    <w:rFonts w:ascii="Cambria Math" w:hAnsi="Cambria Math"/>
+                  </w:rPr>
+                  <m:t>ot</m:t>
+                </m:r>
+                <m:r>
+                  <w:rPr>
+                    <w:rFonts w:ascii="Cambria Math" w:hAnsi="Cambria Math"/>
+                  </w:rPr>
+                  <m:t>h</m:t>
+                </m:r>
+                <m:r>
+                  <w:rPr>
+                    <w:rFonts w:ascii="Cambria Math" w:hAnsi="Cambria Math"/>
+                  </w:rPr>
+                  <m:t>erwise</m:t>
                 </m:r>
               </m:e>
             </m:eqArr>
@@ -8164,6 +8633,9 @@
         <w:spacing w:line="360" w:lineRule="auto"/>
       </w:pPr>
       <w:r>
+        <w:rPr>
+          <w:noProof/>
+        </w:rPr>
         <w:drawing>
           <wp:inline distT="0" distB="0" distL="0" distR="0" wp14:anchorId="672575CE" wp14:editId="11E072B6">
             <wp:extent cx="2305050" cy="2013607"/>
@@ -8201,6 +8673,9 @@
         </w:drawing>
       </w:r>
       <w:r>
+        <w:rPr>
+          <w:noProof/>
+        </w:rPr>
         <w:drawing>
           <wp:inline distT="0" distB="0" distL="0" distR="0" wp14:anchorId="3EE9E33F" wp14:editId="78482E20">
             <wp:extent cx="3494019" cy="2028190"/>
@@ -8340,7 +8815,11 @@
         <w:t>5-B7 for residual plots</w:t>
       </w:r>
       <w:r>
-        <w:t>). Due to the nature of the data, and the robustness of regression to outliers no action is taken to exclude outliers at this point.</w:t>
+        <w:t xml:space="preserve">). Due to </w:t>
+      </w:r>
+      <w:r>
+        <w:lastRenderedPageBreak/>
+        <w:t>the nature of the data, and the robustness of regression to outliers no action is taken to exclude outliers at this point.</w:t>
       </w:r>
     </w:p>
     <w:p>
@@ -8354,7 +8833,6 @@
         <w:spacing w:line="360" w:lineRule="auto"/>
       </w:pPr>
       <w:r>
-        <w:lastRenderedPageBreak/>
         <w:t>Model 2:</w:t>
       </w:r>
     </w:p>
@@ -8363,6 +8841,9 @@
         <w:spacing w:line="360" w:lineRule="auto"/>
       </w:pPr>
       <w:r>
+        <w:rPr>
+          <w:noProof/>
+        </w:rPr>
         <w:drawing>
           <wp:inline distT="0" distB="0" distL="0" distR="0" wp14:anchorId="5A7FECD1" wp14:editId="719D5420">
             <wp:extent cx="2152650" cy="1880476"/>
@@ -8400,6 +8881,9 @@
         </w:drawing>
       </w:r>
       <w:r>
+        <w:rPr>
+          <w:noProof/>
+        </w:rPr>
         <w:drawing>
           <wp:inline distT="0" distB="0" distL="0" distR="0" wp14:anchorId="02403B05" wp14:editId="6B259F30">
             <wp:extent cx="3762375" cy="1859844"/>
@@ -8604,6 +9088,10 @@
         <w:spacing w:line="360" w:lineRule="auto"/>
       </w:pPr>
       <w:r>
+        <w:rPr>
+          <w:noProof/>
+        </w:rPr>
+        <w:lastRenderedPageBreak/>
         <w:drawing>
           <wp:inline distT="0" distB="0" distL="0" distR="0" wp14:anchorId="6C726210" wp14:editId="6CD60383">
             <wp:extent cx="1829055" cy="828791"/>
@@ -8749,13 +9237,7 @@
             <w:rPr>
               <w:rFonts w:ascii="Cambria Math" w:hAnsi="Cambria Math"/>
             </w:rPr>
-            <m:t>=0</m:t>
-          </m:r>
-          <m:r>
-            <w:rPr>
-              <w:rFonts w:ascii="Cambria Math" w:hAnsi="Cambria Math"/>
-            </w:rPr>
-            <m:t xml:space="preserve"> vs </m:t>
+            <m:t xml:space="preserve">=0 vs </m:t>
           </m:r>
           <m:sSub>
             <m:sSubPr>
@@ -8838,7 +9320,6 @@
         <w:spacing w:line="360" w:lineRule="auto"/>
       </w:pPr>
       <w:r>
-        <w:lastRenderedPageBreak/>
         <w:t>Model 3:</w:t>
       </w:r>
     </w:p>
@@ -8847,6 +9328,9 @@
         <w:spacing w:line="360" w:lineRule="auto"/>
       </w:pPr>
       <w:r>
+        <w:rPr>
+          <w:noProof/>
+        </w:rPr>
         <w:drawing>
           <wp:inline distT="0" distB="0" distL="0" distR="0" wp14:anchorId="2FA972A5" wp14:editId="31CD0C1F">
             <wp:extent cx="2169795" cy="1895453"/>
@@ -8951,6 +9435,7 @@
         <w:spacing w:line="360" w:lineRule="auto"/>
       </w:pPr>
       <w:r>
+        <w:lastRenderedPageBreak/>
         <w:t>The</w:t>
       </w:r>
       <w:r>
@@ -9026,6 +9511,9 @@
         <w:spacing w:line="360" w:lineRule="auto"/>
       </w:pPr>
       <w:r>
+        <w:rPr>
+          <w:noProof/>
+        </w:rPr>
         <w:drawing>
           <wp:inline distT="0" distB="0" distL="0" distR="0" wp14:anchorId="06BC72DD" wp14:editId="4075D3B1">
             <wp:extent cx="1867161" cy="876422"/>
@@ -9183,13 +9671,7 @@
             <w:rPr>
               <w:rFonts w:ascii="Cambria Math" w:hAnsi="Cambria Math"/>
             </w:rPr>
-            <m:t>=0</m:t>
-          </m:r>
-          <m:r>
-            <w:rPr>
-              <w:rFonts w:ascii="Cambria Math" w:hAnsi="Cambria Math"/>
-            </w:rPr>
-            <m:t xml:space="preserve"> vs </m:t>
+            <m:t xml:space="preserve">=0 vs </m:t>
           </m:r>
           <m:sSub>
             <m:sSubPr>
@@ -9253,25 +9735,7 @@
             <w:rPr>
               <w:rFonts w:ascii="Cambria Math" w:hAnsi="Cambria Math"/>
             </w:rPr>
-            <m:t>≠0</m:t>
-          </m:r>
-          <m:r>
-            <w:rPr>
-              <w:rFonts w:ascii="Cambria Math" w:hAnsi="Cambria Math"/>
-            </w:rPr>
-            <m:t>;</m:t>
-          </m:r>
-          <m:r>
-            <w:rPr>
-              <w:rFonts w:ascii="Cambria Math" w:hAnsi="Cambria Math"/>
-            </w:rPr>
-            <m:t>15≤i≤47</m:t>
-          </m:r>
-          <m:r>
-            <w:rPr>
-              <w:rFonts w:ascii="Cambria Math" w:hAnsi="Cambria Math"/>
-            </w:rPr>
-            <m:t xml:space="preserve"> </m:t>
+            <m:t xml:space="preserve">≠0;15≤i≤47 </m:t>
           </m:r>
         </m:oMath>
       </m:oMathPara>
@@ -9715,7 +10179,11 @@
         </m:sSubSup>
       </m:oMath>
       <w:r>
-        <w:t xml:space="preserve"> and lower RMSE, but at the cost of increased complexity</w:t>
+        <w:t xml:space="preserve"> and lower RMSE, but at the cost of </w:t>
+      </w:r>
+      <w:r>
+        <w:lastRenderedPageBreak/>
+        <w:t>increased complexity</w:t>
       </w:r>
       <w:r>
         <w:t xml:space="preserve"> (15 terms in model 2 versus 47 terms in model 3).</w:t>
@@ -9826,6 +10294,7 @@
         <w:t xml:space="preserve"> factors that effect medical costs, and performed comparably to one that did </w:t>
       </w:r>
       <w:r>
+        <w:lastRenderedPageBreak/>
         <w:t>which lead us to the conclusion that, for the most part, and for all practical purposes region is not important in determining how much</w:t>
       </w:r>
       <w:r>
@@ -9863,7 +10332,6 @@
           <w:docPartUnique/>
         </w:docPartObj>
       </w:sdtPr>
-      <w:sdtEndPr/>
       <w:sdtContent>
         <w:p>
           <w:pPr>
@@ -9879,7 +10347,6 @@
             <w:id w:val="-573587230"/>
             <w:bibliography/>
           </w:sdtPr>
-          <w:sdtEndPr/>
           <w:sdtContent>
             <w:p>
               <w:pPr>
@@ -10063,7 +10530,6 @@
         <w:jc w:val="center"/>
       </w:pPr>
       <w:r>
-        <w:lastRenderedPageBreak/>
         <w:t>Appendix A</w:t>
       </w:r>
     </w:p>
@@ -10088,6 +10554,7 @@
         <w:pStyle w:val="Heading7"/>
       </w:pPr>
       <w:r>
+        <w:lastRenderedPageBreak/>
         <w:t>Figure A1</w:t>
       </w:r>
     </w:p>
@@ -10185,7 +10652,7 @@
           <w:noProof/>
         </w:rPr>
         <w:drawing>
-          <wp:inline distT="0" distB="0" distL="0" distR="0" wp14:anchorId="56B5DCF2" wp14:editId="6807B875">
+          <wp:inline distT="0" distB="0" distL="0" distR="0" wp14:anchorId="56B5DCF2" wp14:editId="72EEB95E">
             <wp:extent cx="5943600" cy="2034540"/>
             <wp:effectExtent l="0" t="0" r="0" b="3810"/>
             <wp:docPr id="1466038880" name="Picture 2" descr="A screenshot of a computer&#10;&#10;AI-generated content may be incorrect."/>
@@ -10255,6 +10722,7 @@
         <w:rPr>
           <w:noProof/>
         </w:rPr>
+        <w:lastRenderedPageBreak/>
         <w:drawing>
           <wp:inline distT="0" distB="0" distL="0" distR="0" wp14:anchorId="3C7633CD" wp14:editId="39813595">
             <wp:extent cx="5906324" cy="4305901"/>
@@ -10328,6 +10796,7 @@
         <w:rPr>
           <w:noProof/>
         </w:rPr>
+        <w:lastRenderedPageBreak/>
         <w:drawing>
           <wp:inline distT="0" distB="0" distL="0" distR="0" wp14:anchorId="02E54895" wp14:editId="2DA4C532">
             <wp:extent cx="5220429" cy="4344006"/>
@@ -10383,7 +10852,6 @@
           <w:id w:val="-157154626"/>
           <w:citation/>
         </w:sdtPr>
-        <w:sdtEndPr/>
         <w:sdtContent>
           <w:r>
             <w:fldChar w:fldCharType="begin"/>
@@ -10437,6 +10905,7 @@
         <w:rPr>
           <w:noProof/>
         </w:rPr>
+        <w:lastRenderedPageBreak/>
         <w:drawing>
           <wp:inline distT="0" distB="0" distL="0" distR="0" wp14:anchorId="077EAA20" wp14:editId="16027206">
             <wp:extent cx="5943600" cy="4277360"/>
@@ -10524,6 +10993,7 @@
         <w:rPr>
           <w:noProof/>
         </w:rPr>
+        <w:lastRenderedPageBreak/>
         <w:drawing>
           <wp:inline distT="0" distB="0" distL="0" distR="0" wp14:anchorId="081B1EE8" wp14:editId="4CC49EAA">
             <wp:extent cx="5201376" cy="4363059"/>
@@ -10597,6 +11067,7 @@
         <w:rPr>
           <w:noProof/>
         </w:rPr>
+        <w:lastRenderedPageBreak/>
         <w:drawing>
           <wp:inline distT="0" distB="0" distL="0" distR="0" wp14:anchorId="6AD594E8" wp14:editId="5B0866A7">
             <wp:extent cx="5782482" cy="4315427"/>
@@ -10668,6 +11139,7 @@
         <w:rPr>
           <w:noProof/>
         </w:rPr>
+        <w:lastRenderedPageBreak/>
         <w:drawing>
           <wp:inline distT="0" distB="0" distL="0" distR="0" wp14:anchorId="17EDDE4A" wp14:editId="4528E711">
             <wp:extent cx="5201376" cy="4286848"/>
@@ -10739,6 +11211,7 @@
         <w:rPr>
           <w:noProof/>
         </w:rPr>
+        <w:lastRenderedPageBreak/>
         <w:drawing>
           <wp:inline distT="0" distB="0" distL="0" distR="0" wp14:anchorId="2DB0A711" wp14:editId="188CA23B">
             <wp:extent cx="5210902" cy="4267796"/>
@@ -10850,6 +11323,7 @@
           <w:iCs/>
           <w:noProof/>
         </w:rPr>
+        <w:lastRenderedPageBreak/>
         <w:drawing>
           <wp:inline distT="0" distB="0" distL="0" distR="0" wp14:anchorId="560021B5" wp14:editId="571EAC33">
             <wp:extent cx="5611008" cy="4610743"/>
@@ -10996,6 +11470,7 @@
           <w:iCs/>
           <w:noProof/>
         </w:rPr>
+        <w:lastRenderedPageBreak/>
         <w:drawing>
           <wp:inline distT="0" distB="0" distL="0" distR="0" wp14:anchorId="7F49EC04" wp14:editId="07D00D52">
             <wp:extent cx="5572903" cy="4648849"/>
@@ -11100,6 +11575,7 @@
         <w:rPr>
           <w:noProof/>
         </w:rPr>
+        <w:lastRenderedPageBreak/>
         <w:drawing>
           <wp:inline distT="0" distB="0" distL="0" distR="0" wp14:anchorId="13C476D3" wp14:editId="735E92BC">
             <wp:extent cx="5943600" cy="4505325"/>
@@ -11209,6 +11685,7 @@
         <w:rPr>
           <w:i/>
           <w:iCs/>
+          <w:noProof/>
         </w:rPr>
         <w:drawing>
           <wp:inline distT="0" distB="0" distL="0" distR="0" wp14:anchorId="46855FE6" wp14:editId="36866B60">
@@ -11272,6 +11749,9 @@
     </w:p>
     <w:p>
       <w:r>
+        <w:rPr>
+          <w:noProof/>
+        </w:rPr>
         <w:drawing>
           <wp:inline distT="0" distB="0" distL="0" distR="0" wp14:anchorId="0DA6AF09" wp14:editId="793E8B15">
             <wp:extent cx="3610479" cy="2095792"/>
@@ -11350,7 +11830,9 @@
         <w:rPr>
           <w:i/>
           <w:iCs/>
-        </w:rPr>
+          <w:noProof/>
+        </w:rPr>
+        <w:lastRenderedPageBreak/>
         <w:drawing>
           <wp:inline distT="0" distB="0" distL="0" distR="0" wp14:anchorId="34CBA92B" wp14:editId="32FE26EA">
             <wp:extent cx="3248478" cy="1124107"/>
@@ -11423,6 +11905,7 @@
         <w:rPr>
           <w:i/>
           <w:iCs/>
+          <w:noProof/>
         </w:rPr>
         <w:drawing>
           <wp:inline distT="0" distB="0" distL="0" distR="0" wp14:anchorId="1A0F2D34" wp14:editId="38A92B3A">
@@ -11498,6 +11981,7 @@
         <w:rPr>
           <w:i/>
           <w:iCs/>
+          <w:noProof/>
         </w:rPr>
         <w:drawing>
           <wp:inline distT="0" distB="0" distL="0" distR="0" wp14:anchorId="1C643BA4" wp14:editId="7F6E2ACB">
@@ -11577,7 +12061,9 @@
         <w:rPr>
           <w:i/>
           <w:iCs/>
-        </w:rPr>
+          <w:noProof/>
+        </w:rPr>
+        <w:lastRenderedPageBreak/>
         <w:drawing>
           <wp:inline distT="0" distB="0" distL="0" distR="0" wp14:anchorId="1FEE3F9D" wp14:editId="50BFAD85">
             <wp:extent cx="4734586" cy="1981477"/>
@@ -11663,6 +12149,7 @@
         <w:rPr>
           <w:i/>
           <w:iCs/>
+          <w:noProof/>
         </w:rPr>
         <w:drawing>
           <wp:inline distT="0" distB="0" distL="0" distR="0" wp14:anchorId="0D079D9F" wp14:editId="62872BF7">
@@ -11722,6 +12209,7 @@
         <w:jc w:val="center"/>
       </w:pPr>
       <w:r>
+        <w:lastRenderedPageBreak/>
         <w:t>Appendix C</w:t>
       </w:r>
     </w:p>
@@ -11786,6 +12274,9 @@
     </w:p>
     <w:p>
       <w:r>
+        <w:rPr>
+          <w:noProof/>
+        </w:rPr>
         <w:drawing>
           <wp:inline distT="0" distB="0" distL="0" distR="0" wp14:anchorId="24CE4675" wp14:editId="1871B0BA">
             <wp:extent cx="3315163" cy="2896004"/>
@@ -11854,6 +12345,9 @@
     </w:p>
     <w:p>
       <w:r>
+        <w:rPr>
+          <w:noProof/>
+        </w:rPr>
         <w:drawing>
           <wp:inline distT="0" distB="0" distL="0" distR="0" wp14:anchorId="73A6C4D5" wp14:editId="4B70C61A">
             <wp:extent cx="5877745" cy="2905530"/>
@@ -11896,6 +12390,7 @@
         <w:pStyle w:val="Heading7"/>
       </w:pPr>
       <w:r>
+        <w:lastRenderedPageBreak/>
         <w:t xml:space="preserve">Figure </w:t>
       </w:r>
       <w:r>
@@ -11931,6 +12426,7 @@
         <w:rPr>
           <w:i/>
           <w:iCs/>
+          <w:noProof/>
         </w:rPr>
         <w:drawing>
           <wp:inline distT="0" distB="0" distL="0" distR="0" wp14:anchorId="00F34D87" wp14:editId="28FB85A2">
@@ -12009,6 +12505,7 @@
         <w:rPr>
           <w:i/>
           <w:iCs/>
+          <w:noProof/>
         </w:rPr>
         <w:drawing>
           <wp:inline distT="0" distB="0" distL="0" distR="0" wp14:anchorId="2451C125" wp14:editId="0A3298AD">
@@ -12087,6 +12584,7 @@
         <w:rPr>
           <w:i/>
           <w:iCs/>
+          <w:noProof/>
         </w:rPr>
         <w:drawing>
           <wp:inline distT="0" distB="0" distL="0" distR="0" wp14:anchorId="4A4EC3C4" wp14:editId="39613F64">
@@ -12146,6 +12644,10 @@
     </w:p>
     <w:p>
       <w:r>
+        <w:rPr>
+          <w:noProof/>
+        </w:rPr>
+        <w:lastRenderedPageBreak/>
         <w:drawing>
           <wp:inline distT="0" distB="0" distL="0" distR="0" wp14:anchorId="7774B68E" wp14:editId="4AA89975">
             <wp:extent cx="4686954" cy="1981477"/>
@@ -12223,6 +12725,7 @@
         <w:rPr>
           <w:i/>
           <w:iCs/>
+          <w:noProof/>
         </w:rPr>
         <w:drawing>
           <wp:inline distT="0" distB="0" distL="0" distR="0" wp14:anchorId="148B5928" wp14:editId="23D70191">
@@ -12299,7 +12802,9 @@
         <w:rPr>
           <w:i/>
           <w:iCs/>
-        </w:rPr>
+          <w:noProof/>
+        </w:rPr>
+        <w:lastRenderedPageBreak/>
         <w:drawing>
           <wp:inline distT="0" distB="0" distL="0" distR="0" wp14:anchorId="46B468C9" wp14:editId="49F379D0">
             <wp:extent cx="5372850" cy="4810796"/>
@@ -12358,6 +12863,7 @@
         <w:jc w:val="center"/>
       </w:pPr>
       <w:r>
+        <w:lastRenderedPageBreak/>
         <w:t>Appendix D</w:t>
       </w:r>
     </w:p>
@@ -12425,6 +12931,7 @@
         <w:rPr>
           <w:i/>
           <w:iCs/>
+          <w:noProof/>
         </w:rPr>
         <w:drawing>
           <wp:inline distT="0" distB="0" distL="0" distR="0" wp14:anchorId="540D4CBF" wp14:editId="24448845">
@@ -12511,7 +13018,9 @@
         <w:rPr>
           <w:i/>
           <w:iCs/>
-        </w:rPr>
+          <w:noProof/>
+        </w:rPr>
+        <w:lastRenderedPageBreak/>
         <w:drawing>
           <wp:inline distT="0" distB="0" distL="0" distR="0" wp14:anchorId="286E29D9" wp14:editId="5C53DD74">
             <wp:extent cx="5283835" cy="8229600"/>
@@ -12554,6 +13063,7 @@
         <w:pStyle w:val="Heading7"/>
       </w:pPr>
       <w:r>
+        <w:lastRenderedPageBreak/>
         <w:t>Figure D3</w:t>
       </w:r>
     </w:p>
@@ -12583,6 +13093,7 @@
         <w:rPr>
           <w:b/>
           <w:bCs/>
+          <w:noProof/>
         </w:rPr>
         <w:drawing>
           <wp:inline distT="0" distB="0" distL="0" distR="0" wp14:anchorId="682E5EB4" wp14:editId="10F70132">
@@ -12655,6 +13166,7 @@
         <w:rPr>
           <w:i/>
           <w:iCs/>
+          <w:noProof/>
         </w:rPr>
         <w:drawing>
           <wp:inline distT="0" distB="0" distL="0" distR="0" wp14:anchorId="6B440E39" wp14:editId="0972885E">
@@ -12727,6 +13239,7 @@
         <w:rPr>
           <w:i/>
           <w:iCs/>
+          <w:noProof/>
         </w:rPr>
         <w:drawing>
           <wp:inline distT="0" distB="0" distL="0" distR="0" wp14:anchorId="057D0758" wp14:editId="22675342">
@@ -12799,7 +13312,9 @@
         <w:rPr>
           <w:i/>
           <w:iCs/>
-        </w:rPr>
+          <w:noProof/>
+        </w:rPr>
+        <w:lastRenderedPageBreak/>
         <w:drawing>
           <wp:inline distT="0" distB="0" distL="0" distR="0" wp14:anchorId="538C43F0" wp14:editId="618C4200">
             <wp:extent cx="4686954" cy="1981477"/>
@@ -12871,6 +13386,7 @@
         <w:rPr>
           <w:i/>
           <w:iCs/>
+          <w:noProof/>
         </w:rPr>
         <w:drawing>
           <wp:inline distT="0" distB="0" distL="0" distR="0" wp14:anchorId="2DDB47E2" wp14:editId="46E954BC">
@@ -12950,7 +13466,9 @@
         <w:rPr>
           <w:i/>
           <w:iCs/>
-        </w:rPr>
+          <w:noProof/>
+        </w:rPr>
+        <w:lastRenderedPageBreak/>
         <w:drawing>
           <wp:inline distT="0" distB="0" distL="0" distR="0" wp14:anchorId="6977736D" wp14:editId="15E072AC">
             <wp:extent cx="5572903" cy="4382112"/>
@@ -13008,6 +13526,9 @@
         <w:br/>
       </w:r>
       <w:r>
+        <w:rPr>
+          <w:noProof/>
+        </w:rPr>
         <w:drawing>
           <wp:inline distT="0" distB="0" distL="0" distR="0" wp14:anchorId="3A012267" wp14:editId="01D356C3">
             <wp:extent cx="5943600" cy="2259965"/>
@@ -14648,6 +15169,7 @@
   <w:style w:type="character" w:default="1" w:styleId="DefaultParagraphFont">
     <w:name w:val="Default Paragraph Font"/>
     <w:uiPriority w:val="1"/>
+    <w:semiHidden/>
     <w:unhideWhenUsed/>
   </w:style>
   <w:style w:type="table" w:default="1" w:styleId="TableNormal">

</xml_diff>